<commit_message>
r7 report figures updated
</commit_message>
<xml_diff>
--- a/reports/Reports/R7/R7_LVMH's Bet on Luxury Electic Cars.docx
+++ b/reports/Reports/R7/R7_LVMH's Bet on Luxury Electic Cars.docx
@@ -422,44 +422,16 @@
           <w:sz w:val="28"/>
           <w:szCs w:val="28"/>
         </w:rPr>
-        <w:t xml:space="preserve"> Asia Acquisition Corp. (LCAA). As a luxury EV manufacturer with solid global distribution and getting strong support from </w:t>
-      </w:r>
-      <w:proofErr w:type="spellStart"/>
+        <w:t xml:space="preserve"> Asia Acquisition Corp. (LCAA). As a luxury EV manufacturer with solid global distribution and getting strong support from Geely, its parent company, Lotus is entering the capital market at a high valuation. We did a comprehensive analysis of the perspective of Lotus and conducted the valuation practices for both Lotus Tech and LCAA. Our De-SPAC model shows a big concern about the deal rooted in the aggressive revenue growth forecast by L Catterton</w:t>
+      </w:r>
       <w:r>
         <w:rPr>
           <w:rFonts w:eastAsiaTheme="minorEastAsia"/>
           <w:sz w:val="28"/>
           <w:szCs w:val="28"/>
         </w:rPr>
-        <w:t>Geely</w:t>
-      </w:r>
-      <w:proofErr w:type="spellEnd"/>
-      <w:r>
-        <w:rPr>
-          <w:rFonts w:eastAsiaTheme="minorEastAsia"/>
-          <w:sz w:val="28"/>
-          <w:szCs w:val="28"/>
-        </w:rPr>
-        <w:t>, its parent company, Lotus is entering the capital market at a high valuation. We did a comprehensive analysis of the perspective of Lotus and conducted the valuation practices for both Lotus Tech and LCAA. Our De-SPAC model shows a big concern about the deal rooted in the aggressive revenue growth forecast by L Catterton</w:t>
-      </w:r>
-      <w:r>
-        <w:rPr>
-          <w:rFonts w:eastAsiaTheme="minorEastAsia"/>
-          <w:sz w:val="28"/>
-          <w:szCs w:val="28"/>
-        </w:rPr>
-        <w:t xml:space="preserve">, which may be related their belief in the platform of </w:t>
-      </w:r>
-      <w:proofErr w:type="spellStart"/>
-      <w:r>
-        <w:rPr>
-          <w:rFonts w:eastAsiaTheme="minorEastAsia"/>
-          <w:sz w:val="28"/>
-          <w:szCs w:val="28"/>
-        </w:rPr>
-        <w:t>Geely</w:t>
-      </w:r>
-      <w:proofErr w:type="spellEnd"/>
+        <w:t>, which may be related their belief in the platform of Geely</w:t>
+      </w:r>
       <w:r>
         <w:rPr>
           <w:rFonts w:eastAsiaTheme="minorEastAsia"/>
@@ -3044,16 +3016,8 @@
         <w:rPr>
           <w:color w:val="000000"/>
         </w:rPr>
-        <w:t xml:space="preserve">a subsidiary of Chinese automaker </w:t>
-      </w:r>
-      <w:proofErr w:type="spellStart"/>
-      <w:r>
-        <w:rPr>
-          <w:color w:val="000000"/>
-        </w:rPr>
-        <w:t>Geely</w:t>
-      </w:r>
-      <w:proofErr w:type="spellEnd"/>
+        <w:t>a subsidiary of Chinese automaker Geely</w:t>
+      </w:r>
       <w:r>
         <w:rPr>
           <w:color w:val="000000"/>
@@ -3262,7 +3226,6 @@
           <w:color w:val="000000"/>
         </w:rPr>
       </w:pPr>
-      <w:proofErr w:type="spellStart"/>
       <w:r>
         <w:rPr>
           <w:rFonts w:eastAsiaTheme="minorEastAsia" w:hint="eastAsia"/>
@@ -3275,15 +3238,7 @@
           <w:rFonts w:eastAsiaTheme="minorEastAsia"/>
           <w:color w:val="000000"/>
         </w:rPr>
-        <w:t>eely</w:t>
-      </w:r>
-      <w:proofErr w:type="spellEnd"/>
-      <w:r>
-        <w:rPr>
-          <w:rFonts w:eastAsiaTheme="minorEastAsia"/>
-          <w:color w:val="000000"/>
-        </w:rPr>
-        <w:t xml:space="preserve"> t</w:t>
+        <w:t>eely t</w:t>
       </w:r>
       <w:r>
         <w:rPr>
@@ -3349,23 +3304,7 @@
           <w:rFonts w:eastAsiaTheme="minorEastAsia"/>
           <w:color w:val="000000"/>
         </w:rPr>
-        <w:t xml:space="preserve">, </w:t>
-      </w:r>
-      <w:proofErr w:type="spellStart"/>
-      <w:r>
-        <w:rPr>
-          <w:rFonts w:eastAsiaTheme="minorEastAsia"/>
-          <w:color w:val="000000"/>
-        </w:rPr>
-        <w:t>Geely</w:t>
-      </w:r>
-      <w:proofErr w:type="spellEnd"/>
-      <w:r>
-        <w:rPr>
-          <w:rFonts w:eastAsiaTheme="minorEastAsia"/>
-          <w:color w:val="000000"/>
-        </w:rPr>
-        <w:t xml:space="preserve"> invested 3 billion pounds in revamping the British brand by</w:t>
+        <w:t>, Geely invested 3 billion pounds in revamping the British brand by</w:t>
       </w:r>
       <w:r>
         <w:rPr>
@@ -3783,21 +3722,7 @@
         <w:rPr>
           <w:color w:val="000000"/>
         </w:rPr>
-        <w:t xml:space="preserve"> features a bevy of innovations, featuring fully embedded L4 hardware capabilities made possible by the first deployable LiDAR system in the world and a custom software system created by Lotus. The model also feats high energy efficiency, fast data transfer, and supercharging capabilities 800V high-voltage battery. Instead of competing with large EV makers like Tesla, </w:t>
-      </w:r>
-      <w:proofErr w:type="spellStart"/>
-      <w:r>
-        <w:rPr>
-          <w:color w:val="000000"/>
-        </w:rPr>
-        <w:t>Geely</w:t>
-      </w:r>
-      <w:proofErr w:type="spellEnd"/>
-      <w:r>
-        <w:rPr>
-          <w:color w:val="000000"/>
-        </w:rPr>
-        <w:t xml:space="preserve"> has been steering it away from combustion engines and has several all-electric models planned for the coming years.</w:t>
+        <w:t xml:space="preserve"> features a bevy of innovations, featuring fully embedded L4 hardware capabilities made possible by the first deployable LiDAR system in the world and a custom software system created by Lotus. The model also feats high energy efficiency, fast data transfer, and supercharging capabilities 800V high-voltage battery. Instead of competing with large EV makers like Tesla, Geely has been steering it away from combustion engines and has several all-electric models planned for the coming years.</w:t>
       </w:r>
       <w:r>
         <w:rPr>
@@ -20376,7 +20301,6 @@
                 <w:szCs w:val="21"/>
               </w:rPr>
             </w:pPr>
-            <w:proofErr w:type="spellStart"/>
             <w:r>
               <w:rPr>
                 <w:b w:val="0"/>
@@ -20387,7 +20311,6 @@
               </w:rPr>
               <w:t>Xpeng</w:t>
             </w:r>
-            <w:proofErr w:type="spellEnd"/>
           </w:p>
         </w:tc>
         <w:tc>
@@ -20576,21 +20499,8 @@
                 <w:szCs w:val="21"/>
                 <w:lang w:eastAsia="zh-TW"/>
               </w:rPr>
-              <w:t xml:space="preserve">Zhejiang </w:t>
-            </w:r>
-            <w:proofErr w:type="spellStart"/>
-            <w:r>
-              <w:rPr>
-                <w:b w:val="0"/>
-                <w:bCs/>
-                <w:color w:val="000000"/>
-                <w:sz w:val="21"/>
-                <w:szCs w:val="21"/>
-                <w:lang w:eastAsia="zh-TW"/>
-              </w:rPr>
-              <w:t>Leapmotor</w:t>
-            </w:r>
-            <w:proofErr w:type="spellEnd"/>
+              <w:t>Zhejiang Leapmotor</w:t>
+            </w:r>
           </w:p>
         </w:tc>
         <w:tc>
@@ -20914,7 +20824,6 @@
                 <w:lang w:eastAsia="zh-TW"/>
               </w:rPr>
             </w:pPr>
-            <w:proofErr w:type="spellStart"/>
             <w:r>
               <w:rPr>
                 <w:rFonts w:eastAsiaTheme="minorEastAsia"/>
@@ -20926,7 +20835,6 @@
               </w:rPr>
               <w:t>Geely</w:t>
             </w:r>
-            <w:proofErr w:type="spellEnd"/>
           </w:p>
         </w:tc>
         <w:tc>
@@ -21421,21 +21329,7 @@
         <w:rPr>
           <w:rFonts w:eastAsiaTheme="minorEastAsia"/>
         </w:rPr>
-        <w:t xml:space="preserve">s, e.g., Lotus parent company </w:t>
-      </w:r>
-      <w:proofErr w:type="spellStart"/>
-      <w:r>
-        <w:rPr>
-          <w:rFonts w:eastAsiaTheme="minorEastAsia"/>
-        </w:rPr>
-        <w:t>Geely</w:t>
-      </w:r>
-      <w:proofErr w:type="spellEnd"/>
-      <w:r>
-        <w:rPr>
-          <w:rFonts w:eastAsiaTheme="minorEastAsia"/>
-        </w:rPr>
-        <w:t>, can help determin</w:t>
+        <w:t>s, e.g., Lotus parent company Geely, can help determin</w:t>
       </w:r>
       <w:r>
         <w:rPr>
@@ -24490,21 +24384,7 @@
         <w:rPr>
           <w:rFonts w:eastAsiaTheme="minorEastAsia"/>
         </w:rPr>
-        <w:t xml:space="preserve">shareholders of Lotus, including </w:t>
-      </w:r>
-      <w:proofErr w:type="spellStart"/>
-      <w:r>
-        <w:rPr>
-          <w:rFonts w:eastAsiaTheme="minorEastAsia"/>
-        </w:rPr>
-        <w:t>Geely</w:t>
-      </w:r>
-      <w:proofErr w:type="spellEnd"/>
-      <w:r>
-        <w:rPr>
-          <w:rFonts w:eastAsiaTheme="minorEastAsia"/>
-        </w:rPr>
-        <w:t xml:space="preserve">, still hold the majority stake in the merged entity. </w:t>
+        <w:t xml:space="preserve">shareholders of Lotus, including Geely, still hold the majority stake in the merged entity. </w:t>
       </w:r>
       <w:r>
         <w:rPr>
@@ -32224,6 +32104,10 @@
 </file>
 
 <file path=customXml/item1.xml><?xml version="1.0" encoding="utf-8"?>
+<b:Sources xmlns:b="http://schemas.openxmlformats.org/officeDocument/2006/bibliography" xmlns="http://schemas.openxmlformats.org/officeDocument/2006/bibliography" SelectedStyle="\APASixthEditionOfficeOnline.xsl" StyleName="APA" Version="6"/>
+</file>
+
+<file path=customXml/item2.xml><?xml version="1.0" encoding="utf-8"?>
 <s:customData xmlns="http://www.wps.cn/officeDocument/2013/wpsCustomData" xmlns:s="http://www.wps.cn/officeDocument/2013/wpsCustomData">
   <customSectProps>
     <customSectPr/>
@@ -32234,22 +32118,18 @@
 </s:customData>
 </file>
 
-<file path=customXml/item2.xml><?xml version="1.0" encoding="utf-8"?>
-<b:Sources xmlns:b="http://schemas.openxmlformats.org/officeDocument/2006/bibliography" xmlns="http://schemas.openxmlformats.org/officeDocument/2006/bibliography" SelectedStyle="\APASixthEditionOfficeOnline.xsl" StyleName="APA" Version="6"/>
+<file path=customXml/itemProps1.xml><?xml version="1.0" encoding="utf-8"?>
+<ds:datastoreItem xmlns:ds="http://schemas.openxmlformats.org/officeDocument/2006/customXml" ds:itemID="{4E4076CC-8CB5-4E54-96F9-F01CBD330C4B}">
+  <ds:schemaRefs>
+    <ds:schemaRef ds:uri="http://schemas.openxmlformats.org/officeDocument/2006/bibliography"/>
+  </ds:schemaRefs>
+</ds:datastoreItem>
 </file>
 
-<file path=customXml/itemProps1.xml><?xml version="1.0" encoding="utf-8"?>
+<file path=customXml/itemProps2.xml><?xml version="1.0" encoding="utf-8"?>
 <ds:datastoreItem xmlns:ds="http://schemas.openxmlformats.org/officeDocument/2006/customXml" ds:itemID="{B1977F7D-205B-4081-913C-38D41E755F92}">
   <ds:schemaRefs>
     <ds:schemaRef ds:uri="http://www.wps.cn/officeDocument/2013/wpsCustomData"/>
   </ds:schemaRefs>
 </ds:datastoreItem>
-</file>
-
-<file path=customXml/itemProps2.xml><?xml version="1.0" encoding="utf-8"?>
-<ds:datastoreItem xmlns:ds="http://schemas.openxmlformats.org/officeDocument/2006/customXml" ds:itemID="{4E4076CC-8CB5-4E54-96F9-F01CBD330C4B}">
-  <ds:schemaRefs>
-    <ds:schemaRef ds:uri="http://schemas.openxmlformats.org/officeDocument/2006/bibliography"/>
-  </ds:schemaRefs>
-</ds:datastoreItem>
 </file>
</xml_diff>